<commit_message>
Alterações pontuais nos requisitos, preenchimento dos casos de usos
</commit_message>
<xml_diff>
--- a/doc/Historico/UDESC_srs.docx
+++ b/doc/Historico/UDESC_srs.docx
@@ -719,6 +719,57 @@
             <w:pPr>
               <w:pStyle w:val="Tabletext"/>
               <w:snapToGrid w:val="0"/>
+            </w:pPr>
+            <w:r>
+              <w:lastRenderedPageBreak/>
+              <w:t>16/05/2014</w:t>
+            </w:r>
+          </w:p>
+        </w:tc>
+        <w:tc>
+          <w:tcPr>
+            <w:tcW w:w="1152" w:type="dxa"/>
+            <w:tcBorders>
+              <w:top w:val="single" w:sz="6" w:space="0" w:color="000000"/>
+              <w:left w:val="single" w:sz="6" w:space="0" w:color="000000"/>
+              <w:bottom w:val="single" w:sz="6" w:space="0" w:color="000000"/>
+            </w:tcBorders>
+            <w:tcMar>
+              <w:top w:w="0" w:type="dxa"/>
+              <w:left w:w="108" w:type="dxa"/>
+              <w:bottom w:w="0" w:type="dxa"/>
+              <w:right w:w="108" w:type="dxa"/>
+            </w:tcMar>
+          </w:tcPr>
+          <w:p>
+            <w:pPr>
+              <w:pStyle w:val="Tabletext"/>
+              <w:snapToGrid w:val="0"/>
+            </w:pPr>
+            <w:r>
+              <w:t>1.0</w:t>
+            </w:r>
+          </w:p>
+        </w:tc>
+        <w:tc>
+          <w:tcPr>
+            <w:tcW w:w="3744" w:type="dxa"/>
+            <w:tcBorders>
+              <w:top w:val="single" w:sz="6" w:space="0" w:color="000000"/>
+              <w:left w:val="single" w:sz="6" w:space="0" w:color="000000"/>
+              <w:bottom w:val="single" w:sz="6" w:space="0" w:color="000000"/>
+            </w:tcBorders>
+            <w:tcMar>
+              <w:top w:w="0" w:type="dxa"/>
+              <w:left w:w="108" w:type="dxa"/>
+              <w:bottom w:w="0" w:type="dxa"/>
+              <w:right w:w="108" w:type="dxa"/>
+            </w:tcMar>
+          </w:tcPr>
+          <w:p>
+            <w:pPr>
+              <w:pStyle w:val="Tabletext"/>
+              <w:snapToGrid w:val="0"/>
               <w:rPr>
                 <w:lang w:val="pt-BR"/>
               </w:rPr>
@@ -727,7 +778,113 @@
               <w:rPr>
                 <w:lang w:val="pt-BR"/>
               </w:rPr>
-              <w:lastRenderedPageBreak/>
+              <w:t xml:space="preserve">Definido os </w:t>
+            </w:r>
+            <w:r>
+              <w:rPr>
+                <w:lang w:val="pt-BR"/>
+              </w:rPr>
+              <w:t>Requisitos Funcionais; Requisitos Não Funcionais; regras de Neg</w:t>
+            </w:r>
+            <w:r>
+              <w:rPr>
+                <w:lang w:val="pt-BR"/>
+              </w:rPr>
+              <w:t>ócio</w:t>
+            </w:r>
+          </w:p>
+        </w:tc>
+        <w:tc>
+          <w:tcPr>
+            <w:tcW w:w="2319" w:type="dxa"/>
+            <w:tcBorders>
+              <w:top w:val="single" w:sz="6" w:space="0" w:color="000000"/>
+              <w:left w:val="single" w:sz="6" w:space="0" w:color="000000"/>
+              <w:bottom w:val="single" w:sz="6" w:space="0" w:color="000000"/>
+              <w:right w:val="single" w:sz="6" w:space="0" w:color="000000"/>
+            </w:tcBorders>
+            <w:tcMar>
+              <w:top w:w="0" w:type="dxa"/>
+              <w:left w:w="108" w:type="dxa"/>
+              <w:bottom w:w="0" w:type="dxa"/>
+              <w:right w:w="108" w:type="dxa"/>
+            </w:tcMar>
+          </w:tcPr>
+          <w:p>
+            <w:pPr>
+              <w:pStyle w:val="Tabletext"/>
+              <w:snapToGrid w:val="0"/>
+            </w:pPr>
+            <w:r>
+              <w:t>Diego Heusser,</w:t>
+            </w:r>
+          </w:p>
+          <w:p>
+            <w:pPr>
+              <w:pStyle w:val="Tabletext"/>
+              <w:snapToGrid w:val="0"/>
+            </w:pPr>
+            <w:proofErr w:type="spellStart"/>
+            <w:r>
+              <w:t>Weverton</w:t>
+            </w:r>
+            <w:proofErr w:type="spellEnd"/>
+            <w:r>
+              <w:t xml:space="preserve"> </w:t>
+            </w:r>
+            <w:proofErr w:type="spellStart"/>
+            <w:r>
+              <w:t>Otoni</w:t>
+            </w:r>
+            <w:proofErr w:type="spellEnd"/>
+            <w:r>
+              <w:t>,</w:t>
+            </w:r>
+          </w:p>
+          <w:p>
+            <w:pPr>
+              <w:pStyle w:val="Tabletext"/>
+              <w:snapToGrid w:val="0"/>
+            </w:pPr>
+            <w:proofErr w:type="spellStart"/>
+            <w:r>
+              <w:t>Kleiton</w:t>
+            </w:r>
+            <w:proofErr w:type="spellEnd"/>
+            <w:r>
+              <w:t xml:space="preserve"> Bonin</w:t>
+            </w:r>
+          </w:p>
+        </w:tc>
+      </w:tr>
+      <w:tr>
+        <w:tc>
+          <w:tcPr>
+            <w:tcW w:w="2304" w:type="dxa"/>
+            <w:tcBorders>
+              <w:top w:val="single" w:sz="6" w:space="0" w:color="000000"/>
+              <w:left w:val="single" w:sz="6" w:space="0" w:color="000000"/>
+              <w:bottom w:val="single" w:sz="6" w:space="0" w:color="000000"/>
+            </w:tcBorders>
+            <w:tcMar>
+              <w:top w:w="0" w:type="dxa"/>
+              <w:left w:w="108" w:type="dxa"/>
+              <w:bottom w:w="0" w:type="dxa"/>
+              <w:right w:w="108" w:type="dxa"/>
+            </w:tcMar>
+          </w:tcPr>
+          <w:p>
+            <w:pPr>
+              <w:pStyle w:val="Tabletext"/>
+              <w:snapToGrid w:val="0"/>
+              <w:rPr>
+                <w:lang w:val="pt-BR"/>
+              </w:rPr>
+            </w:pPr>
+            <w:r>
+              <w:rPr>
+                <w:lang w:val="pt-BR"/>
+              </w:rPr>
               <w:t>18/05/2014</w:t>
             </w:r>
           </w:p>
@@ -802,15 +959,7 @@
               <w:rPr>
                 <w:lang w:val="pt-BR"/>
               </w:rPr>
-              <w:t xml:space="preserve">; Introdução; Descrição geral, e </w:t>
-            </w:r>
-            <w:bookmarkStart w:id="0" w:name="_GoBack"/>
-            <w:bookmarkEnd w:id="0"/>
-            <w:r>
-              <w:rPr>
-                <w:lang w:val="pt-BR"/>
-              </w:rPr>
-              <w:t>Requisitos Específicos</w:t>
+              <w:t>; Introdução; Descrição geral, e Requisitos Específicos</w:t>
             </w:r>
           </w:p>
         </w:tc>
@@ -847,109 +996,6 @@
           </w:p>
         </w:tc>
       </w:tr>
-      <w:tr>
-        <w:tc>
-          <w:tcPr>
-            <w:tcW w:w="2304" w:type="dxa"/>
-            <w:tcBorders>
-              <w:top w:val="single" w:sz="6" w:space="0" w:color="000000"/>
-              <w:left w:val="single" w:sz="6" w:space="0" w:color="000000"/>
-              <w:bottom w:val="single" w:sz="6" w:space="0" w:color="000000"/>
-            </w:tcBorders>
-            <w:tcMar>
-              <w:top w:w="0" w:type="dxa"/>
-              <w:left w:w="108" w:type="dxa"/>
-              <w:bottom w:w="0" w:type="dxa"/>
-              <w:right w:w="108" w:type="dxa"/>
-            </w:tcMar>
-          </w:tcPr>
-          <w:p>
-            <w:pPr>
-              <w:pStyle w:val="Tabletext"/>
-              <w:snapToGrid w:val="0"/>
-              <w:rPr>
-                <w:lang w:val="pt-BR"/>
-              </w:rPr>
-            </w:pPr>
-          </w:p>
-        </w:tc>
-        <w:tc>
-          <w:tcPr>
-            <w:tcW w:w="1152" w:type="dxa"/>
-            <w:tcBorders>
-              <w:top w:val="single" w:sz="6" w:space="0" w:color="000000"/>
-              <w:left w:val="single" w:sz="6" w:space="0" w:color="000000"/>
-              <w:bottom w:val="single" w:sz="6" w:space="0" w:color="000000"/>
-            </w:tcBorders>
-            <w:tcMar>
-              <w:top w:w="0" w:type="dxa"/>
-              <w:left w:w="108" w:type="dxa"/>
-              <w:bottom w:w="0" w:type="dxa"/>
-              <w:right w:w="108" w:type="dxa"/>
-            </w:tcMar>
-          </w:tcPr>
-          <w:p>
-            <w:pPr>
-              <w:pStyle w:val="Tabletext"/>
-              <w:snapToGrid w:val="0"/>
-              <w:rPr>
-                <w:lang w:val="pt-BR"/>
-              </w:rPr>
-            </w:pPr>
-          </w:p>
-        </w:tc>
-        <w:tc>
-          <w:tcPr>
-            <w:tcW w:w="3744" w:type="dxa"/>
-            <w:tcBorders>
-              <w:top w:val="single" w:sz="6" w:space="0" w:color="000000"/>
-              <w:left w:val="single" w:sz="6" w:space="0" w:color="000000"/>
-              <w:bottom w:val="single" w:sz="6" w:space="0" w:color="000000"/>
-            </w:tcBorders>
-            <w:tcMar>
-              <w:top w:w="0" w:type="dxa"/>
-              <w:left w:w="108" w:type="dxa"/>
-              <w:bottom w:w="0" w:type="dxa"/>
-              <w:right w:w="108" w:type="dxa"/>
-            </w:tcMar>
-          </w:tcPr>
-          <w:p>
-            <w:pPr>
-              <w:pStyle w:val="Tabletext"/>
-              <w:snapToGrid w:val="0"/>
-              <w:rPr>
-                <w:lang w:val="pt-BR"/>
-              </w:rPr>
-            </w:pPr>
-          </w:p>
-        </w:tc>
-        <w:tc>
-          <w:tcPr>
-            <w:tcW w:w="2319" w:type="dxa"/>
-            <w:tcBorders>
-              <w:top w:val="single" w:sz="6" w:space="0" w:color="000000"/>
-              <w:left w:val="single" w:sz="6" w:space="0" w:color="000000"/>
-              <w:bottom w:val="single" w:sz="6" w:space="0" w:color="000000"/>
-              <w:right w:val="single" w:sz="6" w:space="0" w:color="000000"/>
-            </w:tcBorders>
-            <w:tcMar>
-              <w:top w:w="0" w:type="dxa"/>
-              <w:left w:w="108" w:type="dxa"/>
-              <w:bottom w:w="0" w:type="dxa"/>
-              <w:right w:w="108" w:type="dxa"/>
-            </w:tcMar>
-          </w:tcPr>
-          <w:p>
-            <w:pPr>
-              <w:pStyle w:val="Tabletext"/>
-              <w:snapToGrid w:val="0"/>
-              <w:rPr>
-                <w:lang w:val="pt-BR"/>
-              </w:rPr>
-            </w:pPr>
-          </w:p>
-        </w:tc>
-      </w:tr>
     </w:tbl>
     <w:p>
       <w:pPr>
@@ -963,10 +1009,22 @@
       <w:pPr>
         <w:pStyle w:val="Standard"/>
         <w:pageBreakBefore/>
-        <w:rPr>
-          <w:lang w:val="pt-BR"/>
-        </w:rPr>
-      </w:pPr>
+        <w:jc w:val="center"/>
+        <w:rPr>
+          <w:b/>
+          <w:sz w:val="28"/>
+          <w:lang w:val="pt-BR"/>
+        </w:rPr>
+      </w:pPr>
+      <w:r>
+        <w:rPr>
+          <w:b/>
+          <w:sz w:val="28"/>
+          <w:lang w:val="pt-BR"/>
+        </w:rPr>
+        <w:lastRenderedPageBreak/>
+        <w:t>Índice</w:t>
+      </w:r>
     </w:p>
     <w:p>
       <w:pPr>
@@ -1007,7 +1065,7 @@
         </w:rPr>
         <w:fldChar w:fldCharType="separate"/>
       </w:r>
-      <w:hyperlink w:anchor="_Toc388221974" w:history="1">
+      <w:hyperlink w:anchor="_Toc388266325" w:history="1">
         <w:r>
           <w:rPr>
             <w:rStyle w:val="Hyperlink"/>
@@ -1049,7 +1107,7 @@
           <w:rPr>
             <w:noProof/>
           </w:rPr>
-          <w:instrText xml:space="preserve"> PAGEREF _Toc388221974 \h </w:instrText>
+          <w:instrText xml:space="preserve"> PAGEREF _Toc388266325 \h </w:instrText>
         </w:r>
         <w:r>
           <w:rPr>
@@ -1092,7 +1150,7 @@
           <w:lang w:val="pt-BR" w:eastAsia="pt-BR" w:bidi="ar-SA"/>
         </w:rPr>
       </w:pPr>
-      <w:hyperlink w:anchor="_Toc388221975" w:history="1">
+      <w:hyperlink w:anchor="_Toc388266326" w:history="1">
         <w:r>
           <w:rPr>
             <w:rStyle w:val="Hyperlink"/>
@@ -1134,7 +1192,7 @@
           <w:rPr>
             <w:noProof/>
           </w:rPr>
-          <w:instrText xml:space="preserve"> PAGEREF _Toc388221975 \h </w:instrText>
+          <w:instrText xml:space="preserve"> PAGEREF _Toc388266326 \h </w:instrText>
         </w:r>
         <w:r>
           <w:rPr>
@@ -1177,7 +1235,7 @@
           <w:lang w:val="pt-BR" w:eastAsia="pt-BR" w:bidi="ar-SA"/>
         </w:rPr>
       </w:pPr>
-      <w:hyperlink w:anchor="_Toc388221976" w:history="1">
+      <w:hyperlink w:anchor="_Toc388266327" w:history="1">
         <w:r>
           <w:rPr>
             <w:rStyle w:val="Hyperlink"/>
@@ -1219,7 +1277,7 @@
           <w:rPr>
             <w:noProof/>
           </w:rPr>
-          <w:instrText xml:space="preserve"> PAGEREF _Toc388221976 \h </w:instrText>
+          <w:instrText xml:space="preserve"> PAGEREF _Toc388266327 \h </w:instrText>
         </w:r>
         <w:r>
           <w:rPr>
@@ -1262,7 +1320,7 @@
           <w:lang w:val="pt-BR" w:eastAsia="pt-BR" w:bidi="ar-SA"/>
         </w:rPr>
       </w:pPr>
-      <w:hyperlink w:anchor="_Toc388221977" w:history="1">
+      <w:hyperlink w:anchor="_Toc388266328" w:history="1">
         <w:r>
           <w:rPr>
             <w:rStyle w:val="Hyperlink"/>
@@ -1304,7 +1362,7 @@
           <w:rPr>
             <w:noProof/>
           </w:rPr>
-          <w:instrText xml:space="preserve"> PAGEREF _Toc388221977 \h </w:instrText>
+          <w:instrText xml:space="preserve"> PAGEREF _Toc388266328 \h </w:instrText>
         </w:r>
         <w:r>
           <w:rPr>
@@ -1347,7 +1405,7 @@
           <w:lang w:val="pt-BR" w:eastAsia="pt-BR" w:bidi="ar-SA"/>
         </w:rPr>
       </w:pPr>
-      <w:hyperlink w:anchor="_Toc388221978" w:history="1">
+      <w:hyperlink w:anchor="_Toc388266329" w:history="1">
         <w:r>
           <w:rPr>
             <w:rStyle w:val="Hyperlink"/>
@@ -1389,7 +1447,7 @@
           <w:rPr>
             <w:noProof/>
           </w:rPr>
-          <w:instrText xml:space="preserve"> PAGEREF _Toc388221978 \h </w:instrText>
+          <w:instrText xml:space="preserve"> PAGEREF _Toc388266329 \h </w:instrText>
         </w:r>
         <w:r>
           <w:rPr>
@@ -1432,7 +1490,7 @@
           <w:lang w:val="pt-BR" w:eastAsia="pt-BR" w:bidi="ar-SA"/>
         </w:rPr>
       </w:pPr>
-      <w:hyperlink w:anchor="_Toc388221979" w:history="1">
+      <w:hyperlink w:anchor="_Toc388266330" w:history="1">
         <w:r>
           <w:rPr>
             <w:rStyle w:val="Hyperlink"/>
@@ -1474,7 +1532,7 @@
           <w:rPr>
             <w:noProof/>
           </w:rPr>
-          <w:instrText xml:space="preserve"> PAGEREF _Toc388221979 \h </w:instrText>
+          <w:instrText xml:space="preserve"> PAGEREF _Toc388266330 \h </w:instrText>
         </w:r>
         <w:r>
           <w:rPr>
@@ -1517,7 +1575,7 @@
           <w:lang w:val="pt-BR" w:eastAsia="pt-BR" w:bidi="ar-SA"/>
         </w:rPr>
       </w:pPr>
-      <w:hyperlink w:anchor="_Toc388221980" w:history="1">
+      <w:hyperlink w:anchor="_Toc388266331" w:history="1">
         <w:r>
           <w:rPr>
             <w:rStyle w:val="Hyperlink"/>
@@ -1559,7 +1617,7 @@
           <w:rPr>
             <w:noProof/>
           </w:rPr>
-          <w:instrText xml:space="preserve"> PAGEREF _Toc388221980 \h </w:instrText>
+          <w:instrText xml:space="preserve"> PAGEREF _Toc388266331 \h </w:instrText>
         </w:r>
         <w:r>
           <w:rPr>
@@ -1602,7 +1660,7 @@
           <w:lang w:val="pt-BR" w:eastAsia="pt-BR" w:bidi="ar-SA"/>
         </w:rPr>
       </w:pPr>
-      <w:hyperlink w:anchor="_Toc388221981" w:history="1">
+      <w:hyperlink w:anchor="_Toc388266332" w:history="1">
         <w:r>
           <w:rPr>
             <w:rStyle w:val="Hyperlink"/>
@@ -1644,7 +1702,7 @@
           <w:rPr>
             <w:noProof/>
           </w:rPr>
-          <w:instrText xml:space="preserve"> PAGEREF _Toc388221981 \h </w:instrText>
+          <w:instrText xml:space="preserve"> PAGEREF _Toc388266332 \h </w:instrText>
         </w:r>
         <w:r>
           <w:rPr>
@@ -1661,7 +1719,7 @@
           <w:rPr>
             <w:noProof/>
           </w:rPr>
-          <w:t>6</w:t>
+          <w:t>7</w:t>
         </w:r>
         <w:r>
           <w:rPr>
@@ -1687,7 +1745,7 @@
           <w:lang w:val="pt-BR" w:eastAsia="pt-BR" w:bidi="ar-SA"/>
         </w:rPr>
       </w:pPr>
-      <w:hyperlink w:anchor="_Toc388221982" w:history="1">
+      <w:hyperlink w:anchor="_Toc388266333" w:history="1">
         <w:r>
           <w:rPr>
             <w:rStyle w:val="Hyperlink"/>
@@ -1729,7 +1787,7 @@
           <w:rPr>
             <w:noProof/>
           </w:rPr>
-          <w:instrText xml:space="preserve"> PAGEREF _Toc388221982 \h </w:instrText>
+          <w:instrText xml:space="preserve"> PAGEREF _Toc388266333 \h </w:instrText>
         </w:r>
         <w:r>
           <w:rPr>
@@ -1772,7 +1830,7 @@
           <w:lang w:val="pt-BR" w:eastAsia="pt-BR" w:bidi="ar-SA"/>
         </w:rPr>
       </w:pPr>
-      <w:hyperlink w:anchor="_Toc388221983" w:history="1">
+      <w:hyperlink w:anchor="_Toc388266334" w:history="1">
         <w:r>
           <w:rPr>
             <w:rStyle w:val="Hyperlink"/>
@@ -1816,7 +1874,7 @@
           <w:rPr>
             <w:noProof/>
           </w:rPr>
-          <w:instrText xml:space="preserve"> PAGEREF _Toc388221983 \h </w:instrText>
+          <w:instrText xml:space="preserve"> PAGEREF _Toc388266334 \h </w:instrText>
         </w:r>
         <w:r>
           <w:rPr>
@@ -1859,7 +1917,7 @@
           <w:lang w:val="pt-BR" w:eastAsia="pt-BR" w:bidi="ar-SA"/>
         </w:rPr>
       </w:pPr>
-      <w:hyperlink w:anchor="_Toc388221984" w:history="1">
+      <w:hyperlink w:anchor="_Toc388266335" w:history="1">
         <w:r>
           <w:rPr>
             <w:rStyle w:val="Hyperlink"/>
@@ -1903,7 +1961,7 @@
           <w:rPr>
             <w:noProof/>
           </w:rPr>
-          <w:instrText xml:space="preserve"> PAGEREF _Toc388221984 \h </w:instrText>
+          <w:instrText xml:space="preserve"> PAGEREF _Toc388266335 \h </w:instrText>
         </w:r>
         <w:r>
           <w:rPr>
@@ -1937,6 +1995,8 @@
       <w:r>
         <w:fldChar w:fldCharType="end"/>
       </w:r>
+      <w:bookmarkStart w:id="0" w:name="_GoBack"/>
+      <w:bookmarkEnd w:id="0"/>
     </w:p>
     <w:p>
       <w:pPr>
@@ -1962,7 +2022,7 @@
       <w:pPr>
         <w:pStyle w:val="Ttulo1"/>
       </w:pPr>
-      <w:bookmarkStart w:id="1" w:name="_Toc388221974"/>
+      <w:bookmarkStart w:id="1" w:name="_Toc388266325"/>
       <w:proofErr w:type="spellStart"/>
       <w:r>
         <w:t>Intr</w:t>
@@ -2036,7 +2096,7 @@
       <w:pPr>
         <w:pStyle w:val="Ttulo2"/>
       </w:pPr>
-      <w:bookmarkStart w:id="2" w:name="_Toc388221975"/>
+      <w:bookmarkStart w:id="2" w:name="_Toc388266326"/>
       <w:proofErr w:type="spellStart"/>
       <w:r>
         <w:t>P</w:t>
@@ -2086,7 +2146,7 @@
       <w:pPr>
         <w:pStyle w:val="Ttulo2"/>
       </w:pPr>
-      <w:bookmarkStart w:id="3" w:name="_Toc388221976"/>
+      <w:bookmarkStart w:id="3" w:name="_Toc388266327"/>
       <w:proofErr w:type="spellStart"/>
       <w:r>
         <w:t>Escopo</w:t>
@@ -2127,7 +2187,7 @@
       <w:pPr>
         <w:pStyle w:val="Ttulo1"/>
       </w:pPr>
-      <w:bookmarkStart w:id="4" w:name="_Toc388221977"/>
+      <w:bookmarkStart w:id="4" w:name="_Toc388266328"/>
       <w:proofErr w:type="spellStart"/>
       <w:r>
         <w:t>Descrição</w:t>
@@ -2181,7 +2241,7 @@
       <w:pPr>
         <w:pStyle w:val="Ttulo1"/>
       </w:pPr>
-      <w:bookmarkStart w:id="5" w:name="_Toc388221978"/>
+      <w:bookmarkStart w:id="5" w:name="_Toc388266329"/>
       <w:proofErr w:type="spellStart"/>
       <w:r>
         <w:t>Requisitos</w:t>
@@ -2241,7 +2301,7 @@
       <w:pPr>
         <w:pStyle w:val="Ttulo2"/>
       </w:pPr>
-      <w:bookmarkStart w:id="6" w:name="_Toc388221979"/>
+      <w:bookmarkStart w:id="6" w:name="_Toc388266330"/>
       <w:proofErr w:type="spellStart"/>
       <w:r>
         <w:t>Requisitos</w:t>
@@ -2297,13 +2357,13 @@
         <w:rPr>
           <w:lang w:val="pt-BR"/>
         </w:rPr>
-        <w:t xml:space="preserve"> O Sistema deve permitir </w:t>
-      </w:r>
-      <w:r>
-        <w:rPr>
-          <w:lang w:val="pt-BR"/>
-        </w:rPr>
-        <w:t xml:space="preserve">a </w:t>
+        <w:t xml:space="preserve"> O Sistema deve permitir</w:t>
+      </w:r>
+      <w:r>
+        <w:rPr>
+          <w:lang w:val="pt-BR"/>
+        </w:rPr>
+        <w:t xml:space="preserve"> </w:t>
       </w:r>
       <w:r>
         <w:rPr>
@@ -3245,7 +3305,19 @@
         <w:rPr>
           <w:lang w:val="pt-BR"/>
         </w:rPr>
-        <w:t>RF 12 &lt;Funcional&gt; O Sistema deve permitir o nome do hub</w:t>
+        <w:t>RF 12 &lt;Funcional&gt; O Sistema deve permitir</w:t>
+      </w:r>
+      <w:r>
+        <w:rPr>
+          <w:lang w:val="pt-BR"/>
+        </w:rPr>
+        <w:t xml:space="preserve"> definir</w:t>
+      </w:r>
+      <w:r>
+        <w:rPr>
+          <w:lang w:val="pt-BR"/>
+        </w:rPr>
+        <w:t xml:space="preserve"> o nome do hub</w:t>
       </w:r>
     </w:p>
     <w:p>
@@ -3284,7 +3356,19 @@
         <w:rPr>
           <w:lang w:val="pt-BR"/>
         </w:rPr>
-        <w:t xml:space="preserve"> &lt;Funcional&gt; O Sistema deve permitir o nome do roteador</w:t>
+        <w:t xml:space="preserve"> &lt;Funcional&gt; O Sistema deve permitir</w:t>
+      </w:r>
+      <w:r>
+        <w:rPr>
+          <w:lang w:val="pt-BR"/>
+        </w:rPr>
+        <w:t xml:space="preserve"> definir</w:t>
+      </w:r>
+      <w:r>
+        <w:rPr>
+          <w:lang w:val="pt-BR"/>
+        </w:rPr>
+        <w:t xml:space="preserve"> o nome do roteador</w:t>
       </w:r>
     </w:p>
     <w:p>
@@ -3712,7 +3796,7 @@
       <w:pPr>
         <w:pStyle w:val="Ttulo2"/>
       </w:pPr>
-      <w:bookmarkStart w:id="7" w:name="_Toc388221980"/>
+      <w:bookmarkStart w:id="7" w:name="_Toc388266331"/>
       <w:proofErr w:type="spellStart"/>
       <w:r>
         <w:t>Requisitos</w:t>
@@ -3925,7 +4009,7 @@
         <w:pStyle w:val="Ttulo2"/>
       </w:pPr>
       <w:bookmarkStart w:id="8" w:name="result_box1"/>
-      <w:bookmarkStart w:id="9" w:name="_Toc388221981"/>
+      <w:bookmarkStart w:id="9" w:name="_Toc388266332"/>
       <w:bookmarkEnd w:id="8"/>
       <w:proofErr w:type="spellStart"/>
       <w:r>
@@ -4260,7 +4344,19 @@
         <w:rPr>
           <w:lang w:val="pt-BR"/>
         </w:rPr>
-        <w:t>RN 07 &lt;Regra de Negócio&gt;Todas as portas de rede dos roteadores devem ter um endereço MAC</w:t>
+        <w:t xml:space="preserve">RN 07 &lt;Regra de Negócio&gt;Todas as portas de rede dos </w:t>
+      </w:r>
+      <w:r>
+        <w:rPr>
+          <w:lang w:val="pt-BR"/>
+        </w:rPr>
+        <w:t>computadores</w:t>
+      </w:r>
+      <w:r>
+        <w:rPr>
+          <w:lang w:val="pt-BR"/>
+        </w:rPr>
+        <w:t xml:space="preserve"> devem ter um endereço MAC</w:t>
       </w:r>
     </w:p>
     <w:p>
@@ -4389,7 +4485,7 @@
       <w:pPr>
         <w:pStyle w:val="Ttulo1"/>
       </w:pPr>
-      <w:bookmarkStart w:id="10" w:name="_Toc388221982"/>
+      <w:bookmarkStart w:id="10" w:name="_Toc388266333"/>
       <w:proofErr w:type="spellStart"/>
       <w:r>
         <w:t>Requ</w:t>
@@ -4420,7 +4516,7 @@
           <w:lang w:val="pt-BR"/>
         </w:rPr>
       </w:pPr>
-      <w:bookmarkStart w:id="11" w:name="_Toc388221983"/>
+      <w:bookmarkStart w:id="11" w:name="_Toc388266334"/>
       <w:r>
         <w:rPr>
           <w:lang w:val="pt-BR"/>
@@ -4752,6 +4848,7 @@
                 <w:b/>
                 <w:bCs/>
               </w:rPr>
+              <w:lastRenderedPageBreak/>
               <w:t>RF 02</w:t>
             </w:r>
           </w:p>
@@ -4826,7 +4923,6 @@
                 <w:b/>
                 <w:bCs/>
               </w:rPr>
-              <w:lastRenderedPageBreak/>
               <w:t>RF 03</w:t>
             </w:r>
           </w:p>
@@ -6293,7 +6389,7 @@
           <w:lang w:val="pt-BR"/>
         </w:rPr>
       </w:pPr>
-      <w:bookmarkStart w:id="12" w:name="_Toc388221984"/>
+      <w:bookmarkStart w:id="12" w:name="_Toc388266335"/>
       <w:r>
         <w:rPr>
           <w:lang w:val="pt-BR"/>
@@ -8810,6 +8906,7 @@
                 <w:b/>
                 <w:bCs/>
               </w:rPr>
+              <w:lastRenderedPageBreak/>
               <w:t>RF 08</w:t>
             </w:r>
           </w:p>
@@ -9078,7 +9175,6 @@
                 <w:b/>
                 <w:bCs/>
               </w:rPr>
-              <w:lastRenderedPageBreak/>
               <w:t>RF 09</w:t>
             </w:r>
           </w:p>
@@ -10554,7 +10650,7 @@
               <w:jc w:val="center"/>
             </w:pPr>
             <w:r>
-              <w:t>X</w:t>
+              <w:t xml:space="preserve"> X</w:t>
             </w:r>
           </w:p>
         </w:tc>
@@ -10647,9 +10743,6 @@
               <w:pStyle w:val="TableContents"/>
               <w:jc w:val="center"/>
             </w:pPr>
-            <w:r>
-              <w:t>X</w:t>
-            </w:r>
           </w:p>
         </w:tc>
         <w:tc>
@@ -17068,7 +17161,7 @@
 </file>
 
 <file path=customXml/itemProps1.xml><?xml version="1.0" encoding="utf-8"?>
-<ds:datastoreItem xmlns:ds="http://schemas.openxmlformats.org/officeDocument/2006/customXml" ds:itemID="{7BB7532C-135A-43CA-AB04-284ED51B49BE}">
+<ds:datastoreItem xmlns:ds="http://schemas.openxmlformats.org/officeDocument/2006/customXml" ds:itemID="{ED39B371-B016-4388-88C3-77E17E07AE3F}">
   <ds:schemaRefs>
     <ds:schemaRef ds:uri="http://schemas.openxmlformats.org/officeDocument/2006/bibliography"/>
   </ds:schemaRefs>

</xml_diff>